<commit_message>
dissertation done, pictures converted to objects
</commit_message>
<xml_diff>
--- a/dissertation/dissertation-print.docx
+++ b/dissertation/dissertation-print.docx
@@ -9,9 +9,9 @@
           <w:sz w:val="24"/>
         </w:rPr>
       </w:pPr>
-      <w:bookmarkStart w:id="0" w:name="_Toc466640613"/>
-      <w:bookmarkStart w:id="1" w:name="_Toc466640584"/>
-      <w:bookmarkStart w:id="2" w:name="_Toc809306139"/>
+      <w:bookmarkStart w:id="0" w:name="_Toc466640584"/>
+      <w:bookmarkStart w:id="1" w:name="_Toc809306139"/>
+      <w:bookmarkStart w:id="2" w:name="_Toc466640613"/>
       <w:r>
         <w:rPr>
           <w:rFonts w:hint="eastAsia"/>
@@ -21,6 +21,8 @@
       <w:bookmarkEnd w:id="0"/>
       <w:bookmarkEnd w:id="1"/>
       <w:bookmarkEnd w:id="2"/>
+      <w:bookmarkStart w:id="114" w:name="_GoBack"/>
+      <w:bookmarkEnd w:id="114"/>
     </w:p>
     <w:p>
       <w:pPr>
@@ -200,9 +202,9 @@
           <w:rFonts w:ascii="Times New Roman"/>
         </w:rPr>
       </w:pPr>
-      <w:bookmarkStart w:id="3" w:name="_Toc466640585"/>
+      <w:bookmarkStart w:id="3" w:name="_Toc902102662"/>
       <w:bookmarkStart w:id="4" w:name="_Toc466640614"/>
-      <w:bookmarkStart w:id="5" w:name="_Toc902102662"/>
+      <w:bookmarkStart w:id="5" w:name="_Toc466640585"/>
       <w:r>
         <w:rPr>
           <w:rFonts w:ascii="Times New Roman"/>
@@ -221,8 +223,8 @@
           <w:sz w:val="24"/>
         </w:rPr>
       </w:pPr>
-      <w:bookmarkStart w:id="6" w:name="_Toc66955631"/>
-      <w:bookmarkStart w:id="7" w:name="_Toc111446054"/>
+      <w:bookmarkStart w:id="6" w:name="_Toc111446054"/>
+      <w:bookmarkStart w:id="7" w:name="_Toc66955631"/>
       <w:r>
         <w:rPr>
           <w:sz w:val="24"/>
@@ -339,8 +341,8 @@
           <w:lang w:val="en-US" w:eastAsia="zh-CN" w:bidi="ar-SA"/>
         </w:rPr>
       </w:pPr>
-      <w:bookmarkStart w:id="8" w:name="_Toc466640615"/>
-      <w:bookmarkStart w:id="9" w:name="_Toc466640586"/>
+      <w:bookmarkStart w:id="8" w:name="_Toc466640586"/>
+      <w:bookmarkStart w:id="9" w:name="_Toc466640615"/>
       <w:bookmarkStart w:id="10" w:name="_Toc1276067773"/>
       <w:r>
         <w:rPr>
@@ -7042,8 +7044,8 @@
         <w:pStyle w:val="15"/>
       </w:pPr>
       <w:bookmarkStart w:id="11" w:name="_Toc466640587"/>
-      <w:bookmarkStart w:id="12" w:name="_Toc466640251"/>
-      <w:bookmarkStart w:id="13" w:name="_Toc466640319"/>
+      <w:bookmarkStart w:id="12" w:name="_Toc466640319"/>
+      <w:bookmarkStart w:id="13" w:name="_Toc466640251"/>
       <w:bookmarkStart w:id="14" w:name="_Toc1034576787"/>
       <w:r>
         <w:rPr>
@@ -7060,13 +7062,13 @@
       <w:pPr>
         <w:pStyle w:val="21"/>
       </w:pPr>
-      <w:bookmarkStart w:id="15" w:name="_Toc188251958"/>
-      <w:bookmarkStart w:id="16" w:name="_Toc187312188"/>
+      <w:bookmarkStart w:id="15" w:name="_Toc187312188"/>
+      <w:bookmarkStart w:id="16" w:name="_Toc188251958"/>
       <w:bookmarkStart w:id="17" w:name="_Toc303864106"/>
-      <w:bookmarkStart w:id="18" w:name="_Toc466640588"/>
-      <w:bookmarkStart w:id="19" w:name="_Toc466640320"/>
-      <w:bookmarkStart w:id="20" w:name="_Toc466640252"/>
-      <w:bookmarkStart w:id="21" w:name="_Toc2128488811"/>
+      <w:bookmarkStart w:id="18" w:name="_Toc466640320"/>
+      <w:bookmarkStart w:id="19" w:name="_Toc466640252"/>
+      <w:bookmarkStart w:id="20" w:name="_Toc2128488811"/>
+      <w:bookmarkStart w:id="21" w:name="_Toc466640588"/>
       <w:r>
         <w:t>1.</w:t>
       </w:r>
@@ -7100,9 +7102,9 @@
         <w:pStyle w:val="21"/>
       </w:pPr>
       <w:bookmarkStart w:id="22" w:name="_Toc303864108"/>
-      <w:bookmarkStart w:id="23" w:name="_Toc466640253"/>
+      <w:bookmarkStart w:id="23" w:name="_Toc466640589"/>
       <w:bookmarkStart w:id="24" w:name="_Toc466640321"/>
-      <w:bookmarkStart w:id="25" w:name="_Toc466640589"/>
+      <w:bookmarkStart w:id="25" w:name="_Toc466640253"/>
       <w:bookmarkStart w:id="26" w:name="_Toc1559690402"/>
       <w:r>
         <w:t>1.2</w:t>
@@ -7301,9 +7303,9 @@
       </w:pPr>
       <w:bookmarkStart w:id="27" w:name="_Toc303864109"/>
       <w:bookmarkStart w:id="28" w:name="_Toc466640254"/>
-      <w:bookmarkStart w:id="29" w:name="_Toc466640322"/>
-      <w:bookmarkStart w:id="30" w:name="_Toc466640590"/>
-      <w:bookmarkStart w:id="31" w:name="_Toc464895308"/>
+      <w:bookmarkStart w:id="29" w:name="_Toc464895308"/>
+      <w:bookmarkStart w:id="30" w:name="_Toc466640322"/>
+      <w:bookmarkStart w:id="31" w:name="_Toc466640590"/>
       <w:r>
         <w:t>1.3 本文的</w:t>
       </w:r>
@@ -7328,10 +7330,10 @@
       <w:pPr>
         <w:pStyle w:val="21"/>
       </w:pPr>
-      <w:bookmarkStart w:id="32" w:name="_Toc466640323"/>
-      <w:bookmarkStart w:id="33" w:name="_Toc466640591"/>
-      <w:bookmarkStart w:id="34" w:name="_Toc466640255"/>
-      <w:bookmarkStart w:id="35" w:name="_Toc233756423"/>
+      <w:bookmarkStart w:id="32" w:name="_Toc233756423"/>
+      <w:bookmarkStart w:id="33" w:name="_Toc466640255"/>
+      <w:bookmarkStart w:id="34" w:name="_Toc466640323"/>
+      <w:bookmarkStart w:id="35" w:name="_Toc466640591"/>
       <w:r>
         <w:t>1.4 本论文的结构安排</w:t>
       </w:r>
@@ -7371,9 +7373,9 @@
       </w:pPr>
       <w:bookmarkStart w:id="36" w:name="_Toc466640256"/>
       <w:bookmarkStart w:id="37" w:name="_Toc303864128"/>
-      <w:bookmarkStart w:id="38" w:name="_Toc466640592"/>
-      <w:bookmarkStart w:id="39" w:name="_Toc466640324"/>
-      <w:bookmarkStart w:id="40" w:name="_Toc164246279"/>
+      <w:bookmarkStart w:id="38" w:name="_Toc164246279"/>
+      <w:bookmarkStart w:id="39" w:name="_Toc466640592"/>
+      <w:bookmarkStart w:id="40" w:name="_Toc466640324"/>
       <w:bookmarkStart w:id="41" w:name="_Toc796458119"/>
       <w:r>
         <w:t xml:space="preserve">第二章 </w:t>
@@ -7417,9 +7419,9 @@
       <w:r>
         <w:drawing>
           <wp:inline distT="0" distB="0" distL="114300" distR="114300">
-            <wp:extent cx="4257040" cy="914400"/>
-            <wp:effectExtent l="0" t="0" r="10160" b="0"/>
-            <wp:docPr id="28" name="图片 28"/>
+            <wp:extent cx="4418965" cy="962025"/>
+            <wp:effectExtent l="0" t="0" r="635" b="9525"/>
+            <wp:docPr id="3" name="图片 3"/>
             <wp:cNvGraphicFramePr>
               <a:graphicFrameLocks xmlns:a="http://schemas.openxmlformats.org/drawingml/2006/main" noChangeAspect="1"/>
             </wp:cNvGraphicFramePr>
@@ -7427,13 +7429,13 @@
               <a:graphicData uri="http://schemas.openxmlformats.org/drawingml/2006/picture">
                 <pic:pic xmlns:pic="http://schemas.openxmlformats.org/drawingml/2006/picture">
                   <pic:nvPicPr>
-                    <pic:cNvPr id="28" name="图片 28"/>
+                    <pic:cNvPr id="3" name="图片 3"/>
                     <pic:cNvPicPr>
                       <a:picLocks noChangeAspect="1"/>
                     </pic:cNvPicPr>
                   </pic:nvPicPr>
                   <pic:blipFill>
-                    <a:blip r:embed="rId27"/>
+                    <a:blip r:embed="rId28"/>
                     <a:stretch>
                       <a:fillRect/>
                     </a:stretch>
@@ -7441,7 +7443,7 @@
                   <pic:spPr>
                     <a:xfrm>
                       <a:off x="0" y="0"/>
-                      <a:ext cx="4257040" cy="914400"/>
+                      <a:ext cx="4418965" cy="962025"/>
                     </a:xfrm>
                     <a:prstGeom prst="rect">
                       <a:avLst/>
@@ -7493,8 +7495,8 @@
         <w:pStyle w:val="21"/>
       </w:pPr>
       <w:bookmarkStart w:id="43" w:name="_Toc466640593"/>
-      <w:bookmarkStart w:id="44" w:name="_Toc466640257"/>
-      <w:bookmarkStart w:id="45" w:name="_Toc466640325"/>
+      <w:bookmarkStart w:id="44" w:name="_Toc466640325"/>
+      <w:bookmarkStart w:id="45" w:name="_Toc466640257"/>
       <w:bookmarkStart w:id="46" w:name="_Toc1088951966"/>
       <w:r>
         <w:t xml:space="preserve">2.1 </w:t>
@@ -7608,7 +7610,7 @@
                     </pic:cNvPicPr>
                   </pic:nvPicPr>
                   <pic:blipFill>
-                    <a:blip r:embed="rId28"/>
+                    <a:blip r:embed="rId29"/>
                     <a:stretch>
                       <a:fillRect/>
                     </a:stretch>
@@ -7857,7 +7859,7 @@
                     </pic:cNvPicPr>
                   </pic:nvPicPr>
                   <pic:blipFill>
-                    <a:blip r:embed="rId29"/>
+                    <a:blip r:embed="rId30"/>
                     <a:stretch>
                       <a:fillRect/>
                     </a:stretch>
@@ -8067,7 +8069,7 @@
                     </pic:cNvPicPr>
                   </pic:nvPicPr>
                   <pic:blipFill>
-                    <a:blip r:embed="rId30"/>
+                    <a:blip r:embed="rId31"/>
                     <a:stretch>
                       <a:fillRect/>
                     </a:stretch>
@@ -8193,9 +8195,9 @@
       <w:r>
         <w:drawing>
           <wp:inline distT="0" distB="0" distL="114300" distR="114300">
-            <wp:extent cx="2489200" cy="4326890"/>
-            <wp:effectExtent l="0" t="0" r="6350" b="16510"/>
-            <wp:docPr id="32" name="图片 32"/>
+            <wp:extent cx="4009390" cy="4599940"/>
+            <wp:effectExtent l="0" t="0" r="10160" b="10160"/>
+            <wp:docPr id="12" name="图片 12"/>
             <wp:cNvGraphicFramePr>
               <a:graphicFrameLocks xmlns:a="http://schemas.openxmlformats.org/drawingml/2006/main" noChangeAspect="1"/>
             </wp:cNvGraphicFramePr>
@@ -8203,13 +8205,13 @@
               <a:graphicData uri="http://schemas.openxmlformats.org/drawingml/2006/picture">
                 <pic:pic xmlns:pic="http://schemas.openxmlformats.org/drawingml/2006/picture">
                   <pic:nvPicPr>
-                    <pic:cNvPr id="32" name="图片 32"/>
+                    <pic:cNvPr id="12" name="图片 12"/>
                     <pic:cNvPicPr>
                       <a:picLocks noChangeAspect="1"/>
                     </pic:cNvPicPr>
                   </pic:nvPicPr>
                   <pic:blipFill>
-                    <a:blip r:embed="rId31"/>
+                    <a:blip r:embed="rId32"/>
                     <a:stretch>
                       <a:fillRect/>
                     </a:stretch>
@@ -8217,7 +8219,7 @@
                   <pic:spPr>
                     <a:xfrm>
                       <a:off x="0" y="0"/>
-                      <a:ext cx="2489200" cy="4326890"/>
+                      <a:ext cx="4009390" cy="4599940"/>
                     </a:xfrm>
                     <a:prstGeom prst="rect">
                       <a:avLst/>
@@ -8353,9 +8355,9 @@
       <w:r>
         <w:drawing>
           <wp:inline distT="0" distB="0" distL="114300" distR="114300">
-            <wp:extent cx="4331970" cy="1703705"/>
-            <wp:effectExtent l="0" t="0" r="11430" b="10795"/>
-            <wp:docPr id="30" name="图片 30"/>
+            <wp:extent cx="3361690" cy="1390650"/>
+            <wp:effectExtent l="0" t="0" r="10160" b="0"/>
+            <wp:docPr id="4" name="图片 4"/>
             <wp:cNvGraphicFramePr>
               <a:graphicFrameLocks xmlns:a="http://schemas.openxmlformats.org/drawingml/2006/main" noChangeAspect="1"/>
             </wp:cNvGraphicFramePr>
@@ -8363,13 +8365,13 @@
               <a:graphicData uri="http://schemas.openxmlformats.org/drawingml/2006/picture">
                 <pic:pic xmlns:pic="http://schemas.openxmlformats.org/drawingml/2006/picture">
                   <pic:nvPicPr>
-                    <pic:cNvPr id="30" name="图片 30"/>
+                    <pic:cNvPr id="4" name="图片 4"/>
                     <pic:cNvPicPr>
                       <a:picLocks noChangeAspect="1"/>
                     </pic:cNvPicPr>
                   </pic:nvPicPr>
                   <pic:blipFill>
-                    <a:blip r:embed="rId32"/>
+                    <a:blip r:embed="rId33"/>
                     <a:stretch>
                       <a:fillRect/>
                     </a:stretch>
@@ -8377,7 +8379,7 @@
                   <pic:spPr>
                     <a:xfrm>
                       <a:off x="0" y="0"/>
-                      <a:ext cx="4331970" cy="1703705"/>
+                      <a:ext cx="3361690" cy="1390650"/>
                     </a:xfrm>
                     <a:prstGeom prst="rect">
                       <a:avLst/>
@@ -8811,9 +8813,9 @@
       <w:r>
         <w:drawing>
           <wp:inline distT="0" distB="0" distL="114300" distR="114300">
-            <wp:extent cx="5219065" cy="666750"/>
-            <wp:effectExtent l="0" t="0" r="635" b="0"/>
-            <wp:docPr id="18" name="图片 18"/>
+            <wp:extent cx="3399790" cy="704850"/>
+            <wp:effectExtent l="0" t="0" r="10160" b="0"/>
+            <wp:docPr id="5" name="图片 5"/>
             <wp:cNvGraphicFramePr>
               <a:graphicFrameLocks xmlns:a="http://schemas.openxmlformats.org/drawingml/2006/main" noChangeAspect="1"/>
             </wp:cNvGraphicFramePr>
@@ -8821,13 +8823,13 @@
               <a:graphicData uri="http://schemas.openxmlformats.org/drawingml/2006/picture">
                 <pic:pic xmlns:pic="http://schemas.openxmlformats.org/drawingml/2006/picture">
                   <pic:nvPicPr>
-                    <pic:cNvPr id="18" name="图片 18"/>
+                    <pic:cNvPr id="5" name="图片 5"/>
                     <pic:cNvPicPr>
                       <a:picLocks noChangeAspect="1"/>
                     </pic:cNvPicPr>
                   </pic:nvPicPr>
                   <pic:blipFill>
-                    <a:blip r:embed="rId33"/>
+                    <a:blip r:embed="rId34"/>
                     <a:stretch>
                       <a:fillRect/>
                     </a:stretch>
@@ -8835,7 +8837,7 @@
                   <pic:spPr>
                     <a:xfrm>
                       <a:off x="0" y="0"/>
-                      <a:ext cx="5219065" cy="666750"/>
+                      <a:ext cx="3399790" cy="704850"/>
                     </a:xfrm>
                     <a:prstGeom prst="rect">
                       <a:avLst/>
@@ -9020,8 +9022,8 @@
       <w:pPr>
         <w:pStyle w:val="21"/>
       </w:pPr>
-      <w:bookmarkStart w:id="52" w:name="_Toc466640326"/>
-      <w:bookmarkStart w:id="53" w:name="_Toc466640594"/>
+      <w:bookmarkStart w:id="52" w:name="_Toc466640594"/>
+      <w:bookmarkStart w:id="53" w:name="_Toc466640326"/>
       <w:bookmarkStart w:id="54" w:name="_Toc466640258"/>
       <w:bookmarkStart w:id="55" w:name="_Toc940069706"/>
       <w:r>
@@ -9101,14 +9103,203 @@
     </w:p>
     <w:p>
       <w:pPr>
+        <w:pStyle w:val="16"/>
+      </w:pPr>
+      <w:r>
+        <w:t>由于数据块可以被放在Cache中的任何地方，因此全相联是自由度最高的Cache，随之带来的问题就是使用的用于判断标签是否匹配的比较器较多，会占用很多电路空间。</w:t>
+      </w:r>
+    </w:p>
+    <w:p>
+      <w:pPr>
+        <w:pStyle w:val="17"/>
+      </w:pPr>
+      <w:r>
+        <w:t>2.2.1.2 直接映射</w:t>
+      </w:r>
+    </w:p>
+    <w:p>
+      <w:pPr>
+        <w:pStyle w:val="16"/>
+      </w:pPr>
+      <w:r>
+        <w:t>直接映射的Cache将地址分为三部分：标签、索引、块内地址，其对应成数据块直接就是索引所指的块，也就是说内存中的一个块对应一个固定的Cache块，Cache块的个数即为行数。</w:t>
+      </w:r>
+    </w:p>
+    <w:p>
+      <w:pPr>
+        <w:pStyle w:val="16"/>
+      </w:pPr>
+      <w:r>
+        <w:t>直接映射的Cache电路设计简单，资源少，但最大的问题就是一个内存行只能对应一个Cache行，如果出现程序交替访问两个标签不同，而索引相同的块的情况Cache将一直不命中，并且会一直从内存中调取块，造成极大的性能损耗。</w:t>
+      </w:r>
+    </w:p>
+    <w:p>
+      <w:pPr>
+        <w:pStyle w:val="17"/>
+      </w:pPr>
+      <w:r>
+        <w:t>2.2.1.3 组相联</w:t>
+      </w:r>
+    </w:p>
+    <w:p>
+      <w:pPr>
+        <w:pStyle w:val="16"/>
+      </w:pPr>
+      <w:r>
+        <w:t>组相联结合了全相联与直接映射，其地址结构与直接映射相同，但Cache中每个索引有多个块，这些具有相同索引的行组成的一个行组被称为一排（Row），每排具有的块数称为相联性（Associativity）。也就是说，在内存块到Cache中的排时采用直接映射，在一排内采用的是全相联映射。</w:t>
+      </w:r>
+    </w:p>
+    <w:p>
+      <w:pPr>
+        <w:pStyle w:val="24"/>
+      </w:pPr>
+      <w:bookmarkStart w:id="57" w:name="_Toc1651225343"/>
+      <w:r>
+        <w:t>2.2.2 替换算法和写策略</w:t>
+      </w:r>
+      <w:bookmarkEnd w:id="57"/>
+    </w:p>
+    <w:p>
+      <w:pPr>
+        <w:pStyle w:val="16"/>
+      </w:pPr>
+      <w:r>
+        <w:t>对Cache的读操作没有对内存产生影响，因此不用考虑，而写操作则可能有如下的情况：</w:t>
+      </w:r>
+    </w:p>
+    <w:p>
+      <w:pPr>
+        <w:pStyle w:val="16"/>
+      </w:pPr>
+      <w:r>
+        <w:t>（1）若Cache不命中，就先更新主存。此时可以将块加载到Cache中（写分配），也可以不加载。</w:t>
+      </w:r>
+    </w:p>
+    <w:p>
+      <w:pPr>
+        <w:pStyle w:val="16"/>
+      </w:pPr>
+      <w:r>
+        <w:t>（2）若命中，则可以采取以下的方式之一：</w:t>
+      </w:r>
+    </w:p>
+    <w:p>
+      <w:pPr>
+        <w:pStyle w:val="16"/>
+      </w:pPr>
+      <w:r>
+        <w:t>写直达（write through）：同时将数据写入缓存和主存中。</w:t>
+      </w:r>
+    </w:p>
+    <w:p>
+      <w:pPr>
+        <w:pStyle w:val="16"/>
+      </w:pPr>
+      <w:r>
+        <w:t>回写（write back）：只写缓存，并且当要替换该块时并且块被修改过才将该块写回到内存中。这种方法有效地克服了前一种方法的缺陷，如程序包含对同一个内存变量的多次修改时，第一种方法便体现不出Cache的优势。不过，这种方法存在内存和Cache数据一致性的问题，特别是在DMA中，外设需要访问内存来实现和软件的通信，而如果此内存区域还在Cache中内存中的数据就还是旧的值，外设就会读取到错误的数据。克服这种缺陷的有效方法是允许软件对Cache直接操作，当需要使用DMA等来通信时手动地让Cache将数据写回，或者软件规定一个内存块能否经过Cache缓存。</w:t>
+      </w:r>
+    </w:p>
+    <w:p>
+      <w:pPr>
+        <w:pStyle w:val="16"/>
+      </w:pPr>
+      <w:r>
+        <w:t>写后写（posted write）：将数据写入Cache，并在Cache能访问总线时将数据写回内存。这种方式是异步的读写，克服了回写可能造成的数据不一致的情况。</w:t>
+      </w:r>
+    </w:p>
+    <w:p>
+      <w:pPr>
+        <w:pStyle w:val="16"/>
+      </w:pPr>
+      <w:r>
+        <w:t>当需要将新的块加载进Cache，而所有的块都被占用时就需要将某个已有的块替换出去。一般有三种主要的策略，分别是：</w:t>
+      </w:r>
+    </w:p>
+    <w:p>
+      <w:pPr>
+        <w:pStyle w:val="16"/>
+      </w:pPr>
+      <w:r>
+        <w:t>（1）随机选择被替换的行（随机策略）；</w:t>
+      </w:r>
+    </w:p>
+    <w:p>
+      <w:pPr>
+        <w:pStyle w:val="16"/>
+      </w:pPr>
+      <w:r>
+        <w:t>（2）替换最先加载的行，这种情况下Cache相当于一个队列（先进先出策略，FIFO）；</w:t>
+      </w:r>
+    </w:p>
+    <w:p>
+      <w:pPr>
+        <w:pStyle w:val="16"/>
+      </w:pPr>
+      <w:r>
+        <w:t>（3）替换最近使用次数最少的块（LRU, Lease Recently Used）。这种策略最常用，而且需要在每行的记录中加入额外的字段。</w:t>
+      </w:r>
+    </w:p>
+    <w:p>
+      <w:pPr>
+        <w:pStyle w:val="24"/>
+      </w:pPr>
+      <w:bookmarkStart w:id="58" w:name="_Toc2097297419"/>
+      <w:r>
+        <w:t>2.2.3 虚拟存储器中的高速缓存</w:t>
+      </w:r>
+      <w:bookmarkEnd w:id="58"/>
+    </w:p>
+    <w:p>
+      <w:pPr>
+        <w:pStyle w:val="16"/>
+      </w:pPr>
+      <w:r>
+        <w:t>在使用虚拟存储器的系统中，由于存在虚拟地址和物理地址两种地址，Cache可以使用这两个地址中的一个来进行映射。根据映射使用的地址不同，Cache可以分成以下两种</w:t>
+      </w:r>
+      <w:r>
+        <w:rPr>
+          <w:rStyle w:val="10"/>
+        </w:rPr>
+        <w:t>[</w:t>
+      </w:r>
+      <w:r>
+        <w:rPr>
+          <w:rStyle w:val="10"/>
+        </w:rPr>
+        <w:endnoteReference w:id="11"/>
+      </w:r>
+      <w:r>
+        <w:rPr>
+          <w:rStyle w:val="10"/>
+        </w:rPr>
+        <w:t>]</w:t>
+      </w:r>
+      <w:r>
+        <w:t>（图2-8）：</w:t>
+      </w:r>
+    </w:p>
+    <w:p>
+      <w:pPr>
+        <w:pStyle w:val="16"/>
+        <w:numPr>
+          <w:ilvl w:val="0"/>
+          <w:numId w:val="2"/>
+        </w:numPr>
+      </w:pPr>
+      <w:r>
+        <w:t>物理地址Cache（physical address cache）：直接使用经MMU转化后的实际地址来映射。由于实际地址是唯一的，所对应的存储单元固定，所以标签也使用实际地址。在这种情况下虚拟存储机制对Cache来说是不可见的。如图2-8所示。</w:t>
+      </w:r>
+    </w:p>
+    <w:p>
+      <w:pPr>
         <w:pStyle w:val="22"/>
       </w:pPr>
       <w:r>
         <w:drawing>
           <wp:inline distT="0" distB="0" distL="114300" distR="114300">
-            <wp:extent cx="3297555" cy="2691130"/>
-            <wp:effectExtent l="0" t="0" r="17145" b="13970"/>
-            <wp:docPr id="437250" name="Picture 2" descr="全相联映射的Cache组织示意图"/>
+            <wp:extent cx="5398135" cy="1271270"/>
+            <wp:effectExtent l="0" t="0" r="12065" b="5080"/>
+            <wp:docPr id="6" name="图片 6"/>
             <wp:cNvGraphicFramePr>
               <a:graphicFrameLocks xmlns:a="http://schemas.openxmlformats.org/drawingml/2006/main" noChangeAspect="1"/>
             </wp:cNvGraphicFramePr>
@@ -9116,396 +9307,13 @@
               <a:graphicData uri="http://schemas.openxmlformats.org/drawingml/2006/picture">
                 <pic:pic xmlns:pic="http://schemas.openxmlformats.org/drawingml/2006/picture">
                   <pic:nvPicPr>
-                    <pic:cNvPr id="437250" name="Picture 2" descr="全相联映射的Cache组织示意图"/>
-                    <pic:cNvPicPr>
-                      <a:picLocks noChangeAspect="1" noChangeArrowheads="1"/>
-                    </pic:cNvPicPr>
-                  </pic:nvPicPr>
-                  <pic:blipFill>
-                    <a:blip r:embed="rId34">
-                      <a:extLst>
-                        <a:ext uri="{28A0092B-C50C-407E-A947-70E740481C1C}">
-                          <a14:useLocalDpi xmlns:a14="http://schemas.microsoft.com/office/drawing/2010/main" val="0"/>
-                        </a:ext>
-                      </a:extLst>
-                    </a:blip>
-                    <a:srcRect/>
-                    <a:stretch>
-                      <a:fillRect/>
-                    </a:stretch>
-                  </pic:blipFill>
-                  <pic:spPr>
-                    <a:xfrm>
-                      <a:off x="3401060" y="1474153"/>
-                      <a:ext cx="3297555" cy="2691130"/>
-                    </a:xfrm>
-                    <a:prstGeom prst="rect">
-                      <a:avLst/>
-                    </a:prstGeom>
-                    <a:noFill/>
-                    <a:ln>
-                      <a:noFill/>
-                    </a:ln>
-                  </pic:spPr>
-                </pic:pic>
-              </a:graphicData>
-            </a:graphic>
-          </wp:inline>
-        </w:drawing>
-      </w:r>
-    </w:p>
-    <w:p>
-      <w:pPr>
-        <w:pStyle w:val="23"/>
-      </w:pPr>
-      <w:r>
-        <w:t>图2-8 全相联Cache</w:t>
-      </w:r>
-    </w:p>
-    <w:p>
-      <w:pPr>
-        <w:pStyle w:val="16"/>
-      </w:pPr>
-      <w:r>
-        <w:t>由于数据块可以被放在Cache中的任何地方，因此全相联是自由度最高的Cache，随之带来的问题就是使用的用于判断标签是否匹配的比较器较多，会占用很多电路空间。</w:t>
-      </w:r>
-    </w:p>
-    <w:p>
-      <w:pPr>
-        <w:pStyle w:val="17"/>
-      </w:pPr>
-      <w:r>
-        <w:t>2.2.1.2 直接映射</w:t>
-      </w:r>
-    </w:p>
-    <w:p>
-      <w:pPr>
-        <w:pStyle w:val="16"/>
-      </w:pPr>
-      <w:r>
-        <w:t>直接映射的Cache将地址分为三部分：标签、索引、块内地址，其对应成数据块直接就是索引所指的块，也就是说内存中的一个块对应一个固定的Cache块，Cache块的个数即为行数。</w:t>
-      </w:r>
-    </w:p>
-    <w:p>
-      <w:pPr>
-        <w:pStyle w:val="22"/>
-      </w:pPr>
-      <w:r>
-        <w:drawing>
-          <wp:inline distT="0" distB="0" distL="114300" distR="114300">
-            <wp:extent cx="3454400" cy="2730500"/>
-            <wp:effectExtent l="9525" t="9525" r="22225" b="22225"/>
-            <wp:docPr id="50179" name="Picture 3" descr="直接映射的Cache组织示意图"/>
-            <wp:cNvGraphicFramePr>
-              <a:graphicFrameLocks xmlns:a="http://schemas.openxmlformats.org/drawingml/2006/main" noChangeAspect="1"/>
-            </wp:cNvGraphicFramePr>
-            <a:graphic xmlns:a="http://schemas.openxmlformats.org/drawingml/2006/main">
-              <a:graphicData uri="http://schemas.openxmlformats.org/drawingml/2006/picture">
-                <pic:pic xmlns:pic="http://schemas.openxmlformats.org/drawingml/2006/picture">
-                  <pic:nvPicPr>
-                    <pic:cNvPr id="50179" name="Picture 3" descr="直接映射的Cache组织示意图"/>
-                    <pic:cNvPicPr>
-                      <a:picLocks noChangeAspect="1" noChangeArrowheads="1"/>
-                    </pic:cNvPicPr>
-                  </pic:nvPicPr>
-                  <pic:blipFill>
-                    <a:blip r:embed="rId35">
-                      <a:extLst>
-                        <a:ext uri="{28A0092B-C50C-407E-A947-70E740481C1C}">
-                          <a14:useLocalDpi xmlns:a14="http://schemas.microsoft.com/office/drawing/2010/main" val="0"/>
-                        </a:ext>
-                      </a:extLst>
-                    </a:blip>
-                    <a:srcRect/>
-                    <a:stretch>
-                      <a:fillRect/>
-                    </a:stretch>
-                  </pic:blipFill>
-                  <pic:spPr>
-                    <a:xfrm>
-                      <a:off x="2311400" y="998538"/>
-                      <a:ext cx="3454400" cy="2730500"/>
-                    </a:xfrm>
-                    <a:prstGeom prst="rect">
-                      <a:avLst/>
-                    </a:prstGeom>
-                    <a:noFill/>
-                    <a:ln w="9525">
-                      <a:solidFill>
-                        <a:srgbClr val="0000FF"/>
-                      </a:solidFill>
-                      <a:miter lim="800000"/>
-                      <a:headEnd/>
-                      <a:tailEnd/>
-                    </a:ln>
-                  </pic:spPr>
-                </pic:pic>
-              </a:graphicData>
-            </a:graphic>
-          </wp:inline>
-        </w:drawing>
-      </w:r>
-    </w:p>
-    <w:p>
-      <w:pPr>
-        <w:pStyle w:val="23"/>
-      </w:pPr>
-      <w:r>
-        <w:t>图2-9 直接映射</w:t>
-      </w:r>
-    </w:p>
-    <w:p>
-      <w:pPr>
-        <w:pStyle w:val="16"/>
-      </w:pPr>
-      <w:r>
-        <w:t>直接映射的Cache电路设计简单，资源少，但最大的问题就是一个内存行只能对应一个Cache行，如果出现程序交替访问两个标签不同，而索引相同的块的情况Cache将一直不命中，并且会一直从内存中调取块，造成极大的性能损耗。</w:t>
-      </w:r>
-    </w:p>
-    <w:p>
-      <w:pPr>
-        <w:pStyle w:val="17"/>
-      </w:pPr>
-      <w:r>
-        <w:t>2.2.1.3 组相联</w:t>
-      </w:r>
-    </w:p>
-    <w:p>
-      <w:pPr>
-        <w:pStyle w:val="16"/>
-      </w:pPr>
-      <w:r>
-        <w:t>组相联结合了全相联与直接映射，其地址结构与直接映射相同，但Cache中每个索引有多个块，这些具有相同索引的行组成的一个行组被称为一排（Row），每排具有的块数称为相联性（Associativity）。也就是说，在内存块到Cache中的排时采用直接映射，在一排内采用的是全相联映射。</w:t>
-      </w:r>
-    </w:p>
-    <w:p>
-      <w:pPr>
-        <w:pStyle w:val="23"/>
-      </w:pPr>
-      <w:r>
-        <w:drawing>
-          <wp:inline distT="0" distB="0" distL="114300" distR="114300">
-            <wp:extent cx="3452495" cy="3272790"/>
-            <wp:effectExtent l="0" t="0" r="14605" b="3810"/>
-            <wp:docPr id="60418" name="Picture 3" descr="Cache组相联映象的组织示意图_修改"/>
-            <wp:cNvGraphicFramePr>
-              <a:graphicFrameLocks xmlns:a="http://schemas.openxmlformats.org/drawingml/2006/main" noChangeAspect="1"/>
-            </wp:cNvGraphicFramePr>
-            <a:graphic xmlns:a="http://schemas.openxmlformats.org/drawingml/2006/main">
-              <a:graphicData uri="http://schemas.openxmlformats.org/drawingml/2006/picture">
-                <pic:pic xmlns:pic="http://schemas.openxmlformats.org/drawingml/2006/picture">
-                  <pic:nvPicPr>
-                    <pic:cNvPr id="60418" name="Picture 3" descr="Cache组相联映象的组织示意图_修改"/>
-                    <pic:cNvPicPr>
-                      <a:picLocks noChangeAspect="1" noChangeArrowheads="1"/>
-                    </pic:cNvPicPr>
-                  </pic:nvPicPr>
-                  <pic:blipFill>
-                    <a:blip r:embed="rId36">
-                      <a:extLst>
-                        <a:ext uri="{28A0092B-C50C-407E-A947-70E740481C1C}">
-                          <a14:useLocalDpi xmlns:a14="http://schemas.microsoft.com/office/drawing/2010/main" val="0"/>
-                        </a:ext>
-                      </a:extLst>
-                    </a:blip>
-                    <a:srcRect/>
-                    <a:stretch>
-                      <a:fillRect/>
-                    </a:stretch>
-                  </pic:blipFill>
-                  <pic:spPr>
-                    <a:xfrm>
-                      <a:off x="2862263" y="414338"/>
-                      <a:ext cx="3452495" cy="3272790"/>
-                    </a:xfrm>
-                    <a:prstGeom prst="rect">
-                      <a:avLst/>
-                    </a:prstGeom>
-                    <a:noFill/>
-                    <a:ln>
-                      <a:noFill/>
-                    </a:ln>
-                  </pic:spPr>
-                </pic:pic>
-              </a:graphicData>
-            </a:graphic>
-          </wp:inline>
-        </w:drawing>
-      </w:r>
-    </w:p>
-    <w:p>
-      <w:pPr>
-        <w:pStyle w:val="23"/>
-      </w:pPr>
-      <w:r>
-        <w:t>图2-10 组相联</w:t>
-      </w:r>
-    </w:p>
-    <w:p>
-      <w:pPr>
-        <w:pStyle w:val="24"/>
-      </w:pPr>
-      <w:bookmarkStart w:id="57" w:name="_Toc1651225343"/>
-      <w:r>
-        <w:t>2.2.2 替换算法和写策略</w:t>
-      </w:r>
-      <w:bookmarkEnd w:id="57"/>
-    </w:p>
-    <w:p>
-      <w:pPr>
-        <w:pStyle w:val="16"/>
-      </w:pPr>
-      <w:r>
-        <w:t>对Cache的读操作没有对内存产生影响，因此不用考虑，而写操作则可能有如下的情况：</w:t>
-      </w:r>
-    </w:p>
-    <w:p>
-      <w:pPr>
-        <w:pStyle w:val="16"/>
-      </w:pPr>
-      <w:r>
-        <w:t>（1）若Cache不命中，就先更新主存。此时可以将块加载到Cache中（写分配），也可以不加载。</w:t>
-      </w:r>
-    </w:p>
-    <w:p>
-      <w:pPr>
-        <w:pStyle w:val="16"/>
-      </w:pPr>
-      <w:r>
-        <w:t>（2）若命中，则可以采取以下的方式之一：</w:t>
-      </w:r>
-    </w:p>
-    <w:p>
-      <w:pPr>
-        <w:pStyle w:val="16"/>
-      </w:pPr>
-      <w:r>
-        <w:t>写直达（write through）：同时将数据写入缓存和主存中。</w:t>
-      </w:r>
-    </w:p>
-    <w:p>
-      <w:pPr>
-        <w:pStyle w:val="16"/>
-      </w:pPr>
-      <w:r>
-        <w:t>回写（write back）：只写缓存，并且当要替换该块时并且块被修改过才将该块写回到内存中。这种方法有效地克服了前一种方法的缺陷，如程序包含对同一个内存变量的多次修改时，第一种方法便体现不出Cache的优势。不过，这种方法存在内存和Cache数据一致性的问题，特别是在DMA中，外设需要访问内存来实现和软件的通信，而如果此内存区域还在Cache中内存中的数据就还是旧的值，外设就会读取到错误的数据。克服这种缺陷的有效方法是允许软件对Cache直接操作，当需要使用DMA等来通信时手动地让Cache将数据写回，或者软件规定一个内存块能否经过Cache缓存。</w:t>
-      </w:r>
-    </w:p>
-    <w:p>
-      <w:pPr>
-        <w:pStyle w:val="16"/>
-      </w:pPr>
-      <w:r>
-        <w:t>写后写（posted write）：将数据写入Cache，并在Cache能访问总线时将数据写回内存。这种方式是异步的读写，克服了回写可能造成的数据不一致的情况。</w:t>
-      </w:r>
-    </w:p>
-    <w:p>
-      <w:pPr>
-        <w:pStyle w:val="16"/>
-      </w:pPr>
-      <w:r>
-        <w:t>当需要将新的块加载进Cache，而所有的块都被占用时就需要将某个已有的块替换出去。一般有三种主要的策略，分别是：</w:t>
-      </w:r>
-    </w:p>
-    <w:p>
-      <w:pPr>
-        <w:pStyle w:val="16"/>
-      </w:pPr>
-      <w:r>
-        <w:t>（1）随机选择被替换的行（随机策略）；</w:t>
-      </w:r>
-    </w:p>
-    <w:p>
-      <w:pPr>
-        <w:pStyle w:val="16"/>
-      </w:pPr>
-      <w:r>
-        <w:t>（2）替换最先加载的行，这种情况下Cache相当于一个队列（先进先出策略，FIFO）；</w:t>
-      </w:r>
-    </w:p>
-    <w:p>
-      <w:pPr>
-        <w:pStyle w:val="16"/>
-      </w:pPr>
-      <w:r>
-        <w:t>（3）替换最近使用次数最少的块（LRU, Lease Recently Used）。这种策略最常用，而且需要在每行的记录中加入额外的字段。</w:t>
-      </w:r>
-    </w:p>
-    <w:p>
-      <w:pPr>
-        <w:pStyle w:val="24"/>
-      </w:pPr>
-      <w:bookmarkStart w:id="58" w:name="_Toc2097297419"/>
-      <w:r>
-        <w:t>2.2.3 虚拟存储器中的高速缓存</w:t>
-      </w:r>
-      <w:bookmarkEnd w:id="58"/>
-    </w:p>
-    <w:p>
-      <w:pPr>
-        <w:pStyle w:val="16"/>
-      </w:pPr>
-      <w:r>
-        <w:t>在使用虚拟存储器的系统中，由于存在虚拟地址和物理地址两种地址，Cache可以使用这两个地址中的一个来进行映射。根据映射使用的地址不同，Cache可以分成以下两种</w:t>
-      </w:r>
-      <w:r>
-        <w:rPr>
-          <w:rStyle w:val="10"/>
-        </w:rPr>
-        <w:t>[</w:t>
-      </w:r>
-      <w:r>
-        <w:rPr>
-          <w:rStyle w:val="10"/>
-        </w:rPr>
-        <w:endnoteReference w:id="11"/>
-      </w:r>
-      <w:r>
-        <w:rPr>
-          <w:rStyle w:val="10"/>
-        </w:rPr>
-        <w:t>]</w:t>
-      </w:r>
-      <w:r>
-        <w:t>（图2-8）：</w:t>
-      </w:r>
-    </w:p>
-    <w:p>
-      <w:pPr>
-        <w:pStyle w:val="16"/>
-        <w:numPr>
-          <w:ilvl w:val="0"/>
-          <w:numId w:val="2"/>
-        </w:numPr>
-      </w:pPr>
-      <w:r>
-        <w:t>物理地址Cache（physical address cache）：直接使用经MMU转化后的实际地址来映射。由于实际地址是唯一的，所对应的存储单元固定，所以标签也使用实际地址。在这种情况下虚拟存储机制对Cache来说是不可见的。如图2-11所示。</w:t>
-      </w:r>
-    </w:p>
-    <w:p>
-      <w:pPr>
-        <w:pStyle w:val="22"/>
-      </w:pPr>
-      <w:r>
-        <w:drawing>
-          <wp:inline distT="0" distB="0" distL="114300" distR="114300">
-            <wp:extent cx="5398770" cy="1610360"/>
-            <wp:effectExtent l="0" t="0" r="11430" b="8890"/>
-            <wp:docPr id="24" name="图片 24"/>
-            <wp:cNvGraphicFramePr>
-              <a:graphicFrameLocks xmlns:a="http://schemas.openxmlformats.org/drawingml/2006/main" noChangeAspect="1"/>
-            </wp:cNvGraphicFramePr>
-            <a:graphic xmlns:a="http://schemas.openxmlformats.org/drawingml/2006/main">
-              <a:graphicData uri="http://schemas.openxmlformats.org/drawingml/2006/picture">
-                <pic:pic xmlns:pic="http://schemas.openxmlformats.org/drawingml/2006/picture">
-                  <pic:nvPicPr>
-                    <pic:cNvPr id="24" name="图片 24"/>
+                    <pic:cNvPr id="6" name="图片 6"/>
                     <pic:cNvPicPr>
                       <a:picLocks noChangeAspect="1"/>
                     </pic:cNvPicPr>
                   </pic:nvPicPr>
                   <pic:blipFill>
-                    <a:blip r:embed="rId37"/>
+                    <a:blip r:embed="rId35"/>
                     <a:stretch>
                       <a:fillRect/>
                     </a:stretch>
@@ -9513,7 +9321,7 @@
                   <pic:spPr>
                     <a:xfrm>
                       <a:off x="0" y="0"/>
-                      <a:ext cx="5398770" cy="1610360"/>
+                      <a:ext cx="5398135" cy="1271270"/>
                     </a:xfrm>
                     <a:prstGeom prst="rect">
                       <a:avLst/>
@@ -9536,7 +9344,7 @@
         <w:pStyle w:val="23"/>
       </w:pPr>
       <w:r>
-        <w:t>图2-11 物理地址Cache</w:t>
+        <w:t>图2-8 物理地址Cache</w:t>
       </w:r>
     </w:p>
     <w:p>
@@ -9549,7 +9357,7 @@
         <w:ind w:firstLine="1040" w:firstLineChars="200"/>
       </w:pPr>
       <w:r>
-        <w:t>虚拟地址Cache（virtual address cache）：使用虚拟地址映射，实际地址作标签。由于同一个虚拟地址可以对应多个不同的物理地址，所以要使用物理地址作标签，在访问Cache时要将经MMU转化的物理地址与读出的标签相比较，匹配之后才能说明Cache命中。如图2-12所示。</w:t>
+        <w:t>虚拟地址Cache（virtual address cache）：使用虚拟地址映射，实际地址作标签。由于同一个虚拟地址可以对应多个不同的物理地址，所以要使用物理地址作标签，在访问Cache时要将经MMU转化的物理地址与读出的标签相比较，匹配之后才能说明Cache命中。如图2-9所示。</w:t>
       </w:r>
     </w:p>
     <w:p>
@@ -9559,9 +9367,9 @@
       <w:r>
         <w:drawing>
           <wp:inline distT="0" distB="0" distL="114300" distR="114300">
-            <wp:extent cx="4952365" cy="2276475"/>
+            <wp:extent cx="5219065" cy="2200275"/>
             <wp:effectExtent l="0" t="0" r="635" b="9525"/>
-            <wp:docPr id="27" name="图片 27"/>
+            <wp:docPr id="7" name="图片 7"/>
             <wp:cNvGraphicFramePr>
               <a:graphicFrameLocks xmlns:a="http://schemas.openxmlformats.org/drawingml/2006/main" noChangeAspect="1"/>
             </wp:cNvGraphicFramePr>
@@ -9569,13 +9377,13 @@
               <a:graphicData uri="http://schemas.openxmlformats.org/drawingml/2006/picture">
                 <pic:pic xmlns:pic="http://schemas.openxmlformats.org/drawingml/2006/picture">
                   <pic:nvPicPr>
-                    <pic:cNvPr id="27" name="图片 27"/>
+                    <pic:cNvPr id="7" name="图片 7"/>
                     <pic:cNvPicPr>
                       <a:picLocks noChangeAspect="1"/>
                     </pic:cNvPicPr>
                   </pic:nvPicPr>
                   <pic:blipFill>
-                    <a:blip r:embed="rId38"/>
+                    <a:blip r:embed="rId36"/>
                     <a:stretch>
                       <a:fillRect/>
                     </a:stretch>
@@ -9583,7 +9391,7 @@
                   <pic:spPr>
                     <a:xfrm>
                       <a:off x="0" y="0"/>
-                      <a:ext cx="4952365" cy="2276475"/>
+                      <a:ext cx="5219065" cy="2200275"/>
                     </a:xfrm>
                     <a:prstGeom prst="rect">
                       <a:avLst/>
@@ -9606,7 +9414,7 @@
         <w:pStyle w:val="23"/>
       </w:pPr>
       <w:r>
-        <w:t>图2-12 虚拟地址Cache</w:t>
+        <w:t>图2-9 虚拟地址Cache</w:t>
       </w:r>
     </w:p>
     <w:p>
@@ -9767,7 +9575,7 @@
                     </pic:cNvPicPr>
                   </pic:nvPicPr>
                   <pic:blipFill>
-                    <a:blip r:embed="rId39"/>
+                    <a:blip r:embed="rId37"/>
                     <a:stretch>
                       <a:fillRect/>
                     </a:stretch>
@@ -9903,9 +9711,9 @@
       <w:r>
         <w:drawing>
           <wp:inline distT="0" distB="0" distL="114300" distR="114300">
-            <wp:extent cx="3923665" cy="1762125"/>
-            <wp:effectExtent l="0" t="0" r="635" b="9525"/>
-            <wp:docPr id="25" name="图片 25"/>
+            <wp:extent cx="4885690" cy="2009775"/>
+            <wp:effectExtent l="0" t="0" r="10160" b="9525"/>
+            <wp:docPr id="10" name="图片 10"/>
             <wp:cNvGraphicFramePr>
               <a:graphicFrameLocks xmlns:a="http://schemas.openxmlformats.org/drawingml/2006/main" noChangeAspect="1"/>
             </wp:cNvGraphicFramePr>
@@ -9913,13 +9721,13 @@
               <a:graphicData uri="http://schemas.openxmlformats.org/drawingml/2006/picture">
                 <pic:pic xmlns:pic="http://schemas.openxmlformats.org/drawingml/2006/picture">
                   <pic:nvPicPr>
-                    <pic:cNvPr id="25" name="图片 25"/>
+                    <pic:cNvPr id="10" name="图片 10"/>
                     <pic:cNvPicPr>
                       <a:picLocks noChangeAspect="1"/>
                     </pic:cNvPicPr>
                   </pic:nvPicPr>
                   <pic:blipFill>
-                    <a:blip r:embed="rId40"/>
+                    <a:blip r:embed="rId38"/>
                     <a:stretch>
                       <a:fillRect/>
                     </a:stretch>
@@ -9927,7 +9735,7 @@
                   <pic:spPr>
                     <a:xfrm>
                       <a:off x="0" y="0"/>
-                      <a:ext cx="3923665" cy="1762125"/>
+                      <a:ext cx="4885690" cy="2009775"/>
                     </a:xfrm>
                     <a:prstGeom prst="rect">
                       <a:avLst/>
@@ -10101,9 +9909,9 @@
       <w:r>
         <w:drawing>
           <wp:inline distT="0" distB="0" distL="114300" distR="114300">
-            <wp:extent cx="3475990" cy="2333625"/>
-            <wp:effectExtent l="0" t="0" r="10160" b="9525"/>
-            <wp:docPr id="31" name="图片 31"/>
+            <wp:extent cx="2990215" cy="1924050"/>
+            <wp:effectExtent l="0" t="0" r="635" b="0"/>
+            <wp:docPr id="2" name="图片 2"/>
             <wp:cNvGraphicFramePr>
               <a:graphicFrameLocks xmlns:a="http://schemas.openxmlformats.org/drawingml/2006/main" noChangeAspect="1"/>
             </wp:cNvGraphicFramePr>
@@ -10111,13 +9919,13 @@
               <a:graphicData uri="http://schemas.openxmlformats.org/drawingml/2006/picture">
                 <pic:pic xmlns:pic="http://schemas.openxmlformats.org/drawingml/2006/picture">
                   <pic:nvPicPr>
-                    <pic:cNvPr id="31" name="图片 31"/>
+                    <pic:cNvPr id="2" name="图片 2"/>
                     <pic:cNvPicPr>
                       <a:picLocks noChangeAspect="1"/>
                     </pic:cNvPicPr>
                   </pic:nvPicPr>
                   <pic:blipFill>
-                    <a:blip r:embed="rId41"/>
+                    <a:blip r:embed="rId39"/>
                     <a:stretch>
                       <a:fillRect/>
                     </a:stretch>
@@ -10125,7 +9933,7 @@
                   <pic:spPr>
                     <a:xfrm>
                       <a:off x="0" y="0"/>
-                      <a:ext cx="3475990" cy="2333625"/>
+                      <a:ext cx="2990215" cy="1924050"/>
                     </a:xfrm>
                     <a:prstGeom prst="rect">
                       <a:avLst/>
@@ -11071,7 +10879,7 @@
                     </pic:cNvPicPr>
                   </pic:nvPicPr>
                   <pic:blipFill>
-                    <a:blip r:embed="rId42"/>
+                    <a:blip r:embed="rId40"/>
                     <a:stretch>
                       <a:fillRect/>
                     </a:stretch>
@@ -11619,71 +11427,7 @@
         <w:rPr>
           <w:lang w:eastAsia="zh-CN"/>
         </w:rPr>
-        <w:t>下面讨论TLB条目匹配的实现，匹配逻辑最终需要输出匹配到的条目的索引。由于TLB条目的匹配和一般的相联存储器（CAM）有区别，不是将输入的虚拟页号简单得与每个条目的页号相比较，而是要先与该项的页掩码的反码取与操作再比较，所以不能使用FPGA芯片中提供的CAM而需要手动实现，这使得TLB会使用大量的逻辑单元。条目匹配的电路结构如图3-5所示。</w:t>
-      </w:r>
-    </w:p>
-    <w:p>
-      <w:pPr>
-        <w:pStyle w:val="22"/>
-        <w:rPr>
-          <w:lang w:eastAsia="zh-CN"/>
-        </w:rPr>
-      </w:pPr>
-      <w:r>
-        <w:rPr>
-          <w:lang w:eastAsia="zh-CN"/>
-        </w:rPr>
-        <w:drawing>
-          <wp:inline distT="0" distB="0" distL="114300" distR="114300">
-            <wp:extent cx="5398135" cy="3669665"/>
-            <wp:effectExtent l="0" t="0" r="12065" b="6985"/>
-            <wp:docPr id="43" name="图片 43" descr="tlb"/>
-            <wp:cNvGraphicFramePr>
-              <a:graphicFrameLocks xmlns:a="http://schemas.openxmlformats.org/drawingml/2006/main" noChangeAspect="1"/>
-            </wp:cNvGraphicFramePr>
-            <a:graphic xmlns:a="http://schemas.openxmlformats.org/drawingml/2006/main">
-              <a:graphicData uri="http://schemas.openxmlformats.org/drawingml/2006/picture">
-                <pic:pic xmlns:pic="http://schemas.openxmlformats.org/drawingml/2006/picture">
-                  <pic:nvPicPr>
-                    <pic:cNvPr id="43" name="图片 43" descr="tlb"/>
-                    <pic:cNvPicPr>
-                      <a:picLocks noChangeAspect="1"/>
-                    </pic:cNvPicPr>
-                  </pic:nvPicPr>
-                  <pic:blipFill>
-                    <a:blip r:embed="rId43"/>
-                    <a:stretch>
-                      <a:fillRect/>
-                    </a:stretch>
-                  </pic:blipFill>
-                  <pic:spPr>
-                    <a:xfrm>
-                      <a:off x="0" y="0"/>
-                      <a:ext cx="5398135" cy="3669665"/>
-                    </a:xfrm>
-                    <a:prstGeom prst="rect">
-                      <a:avLst/>
-                    </a:prstGeom>
-                  </pic:spPr>
-                </pic:pic>
-              </a:graphicData>
-            </a:graphic>
-          </wp:inline>
-        </w:drawing>
-      </w:r>
-    </w:p>
-    <w:p>
-      <w:pPr>
-        <w:pStyle w:val="23"/>
-        <w:rPr>
-          <w:lang w:eastAsia="zh-CN"/>
-        </w:rPr>
-      </w:pPr>
-      <w:r>
-        <w:rPr>
-          <w:lang w:eastAsia="zh-CN"/>
-        </w:rPr>
-        <w:t>图3-5 匹配TLB条目的电路</w:t>
+        <w:t>下面讨论TLB条目匹配的实现，匹配逻辑最终需要输出匹配到的条目的索引。由于TLB条目的匹配和一般的相联存储器（CAM）有区别，不是将输入的虚拟页号简单得与每个条目的页号相比较，而是要先与该项的页掩码的反码取与操作再比较，所以不能使用FPGA芯片中提供的CAM而需要手动实现，这使得TLB会使用大量的逻辑单元。</w:t>
       </w:r>
     </w:p>
     <w:p>
@@ -13147,7 +12891,7 @@
         <w:pStyle w:val="16"/>
       </w:pPr>
       <w:r>
-        <w:t>（2）Status：用于保存当前的状态，包括是否处于异常中以及当前CPU的基本运行状态。MIPS标准中Status寄存器中的字段组成如图3-6所示。</w:t>
+        <w:t>（2）Status：用于保存当前的状态，包括是否处于异常中以及当前CPU的基本运行状态。MIPS标准中Status寄存器中的字段组成如图3-5所示。</w:t>
       </w:r>
     </w:p>
     <w:p>
@@ -13173,7 +12917,7 @@
                     </pic:cNvPicPr>
                   </pic:nvPicPr>
                   <pic:blipFill>
-                    <a:blip r:embed="rId44"/>
+                    <a:blip r:embed="rId41"/>
                     <a:stretch>
                       <a:fillRect/>
                     </a:stretch>
@@ -13204,7 +12948,7 @@
         <w:pStyle w:val="23"/>
       </w:pPr>
       <w:r>
-        <w:t>图3-6 Status寄存器</w:t>
+        <w:t>图3-5 Status寄存器</w:t>
       </w:r>
     </w:p>
     <w:p>
@@ -13603,81 +13347,7 @@
         <w:rPr>
           <w:lang w:eastAsia="zh-CN"/>
         </w:rPr>
-        <w:t>这里采用的串口为异步串口通信（UART），数据是以字节为单位进行传输的。其一个字节的传输时序如图4-1所示。</w:t>
-      </w:r>
-    </w:p>
-    <w:p>
-      <w:pPr>
-        <w:pStyle w:val="22"/>
-      </w:pPr>
-      <w:r>
-        <w:drawing>
-          <wp:inline distT="0" distB="0" distL="114300" distR="114300">
-            <wp:extent cx="5398770" cy="1254125"/>
-            <wp:effectExtent l="0" t="0" r="11430" b="3175"/>
-            <wp:docPr id="35" name="图片 35"/>
-            <wp:cNvGraphicFramePr>
-              <a:graphicFrameLocks xmlns:a="http://schemas.openxmlformats.org/drawingml/2006/main" noChangeAspect="1"/>
-            </wp:cNvGraphicFramePr>
-            <a:graphic xmlns:a="http://schemas.openxmlformats.org/drawingml/2006/main">
-              <a:graphicData uri="http://schemas.openxmlformats.org/drawingml/2006/picture">
-                <pic:pic xmlns:pic="http://schemas.openxmlformats.org/drawingml/2006/picture">
-                  <pic:nvPicPr>
-                    <pic:cNvPr id="35" name="图片 35"/>
-                    <pic:cNvPicPr>
-                      <a:picLocks noChangeAspect="1"/>
-                    </pic:cNvPicPr>
-                  </pic:nvPicPr>
-                  <pic:blipFill>
-                    <a:blip r:embed="rId45"/>
-                    <a:stretch>
-                      <a:fillRect/>
-                    </a:stretch>
-                  </pic:blipFill>
-                  <pic:spPr>
-                    <a:xfrm>
-                      <a:off x="0" y="0"/>
-                      <a:ext cx="5398770" cy="1254125"/>
-                    </a:xfrm>
-                    <a:prstGeom prst="rect">
-                      <a:avLst/>
-                    </a:prstGeom>
-                    <a:noFill/>
-                    <a:ln w="9525">
-                      <a:noFill/>
-                      <a:miter/>
-                    </a:ln>
-                  </pic:spPr>
-                </pic:pic>
-              </a:graphicData>
-            </a:graphic>
-          </wp:inline>
-        </w:drawing>
-      </w:r>
-    </w:p>
-    <w:p>
-      <w:pPr>
-        <w:pStyle w:val="23"/>
-        <w:rPr>
-          <w:lang w:eastAsia="zh-CN"/>
-        </w:rPr>
-      </w:pPr>
-      <w:r>
-        <w:t>图4-1 串口数据帧</w:t>
-      </w:r>
-    </w:p>
-    <w:p>
-      <w:pPr>
-        <w:pStyle w:val="29"/>
-        <w:rPr>
-          <w:lang w:eastAsia="zh-CN"/>
-        </w:rPr>
-      </w:pPr>
-      <w:r>
-        <w:rPr>
-          <w:lang w:eastAsia="zh-CN"/>
-        </w:rPr>
-        <w:t>完整的串口协议还包括握手等操作，较为复杂，而且接口数也较多，这里采用简化的串口通信协议，其端口只包含发射（TX）和接收（RX）两个口，这两个口的收发可以互不相关，因此称为异步通信。串口通信通过两个模块UART_tx和UART_rx来实现，其中前者为发射，后者为接收。串口的发射和接收口通过FPGA的引脚引出后到达开发板上的USB转串口模块，与计算机建立连接。</w:t>
+        <w:t>这里采用的串口为异步串口通信（UART），数据是以字节为单位进行传输的。完整的串口协议还包括握手等操作，较为复杂，而且接口数也较多，这里采用简化的串口通信协议，其端口只包含发射（TX）和接收（RX）两个口，这两个口的收发可以互不相关，因此称为异步通信。串口通信通过两个模块UART_tx和UART_rx来实现，其中前者为发射，后者为接收。串口的发射和接收口通过FPGA的引脚引出后到达开发板上的USB转串口模块，与计算机建立连接。</w:t>
       </w:r>
     </w:p>
     <w:p>
@@ -13805,67 +13475,7 @@
         <w:rPr>
           <w:lang w:eastAsia="zh-CN"/>
         </w:rPr>
-        <w:t>外设控制器实现了对开发板上的7段数码管的控制，对IO段中部分地址的写操作将被重定向到对数码管的操作。数码管共有6个，每个数码管有8个LED，正好可以使用一个字节来保存一个数码管成状态。数码管在开发板上的电路如图4-2所示。</w:t>
-      </w:r>
-    </w:p>
-    <w:p>
-      <w:pPr>
-        <w:pStyle w:val="22"/>
-      </w:pPr>
-      <w:r>
-        <w:drawing>
-          <wp:inline distT="0" distB="0" distL="114300" distR="114300">
-            <wp:extent cx="3579495" cy="3199130"/>
-            <wp:effectExtent l="0" t="0" r="1905" b="1270"/>
-            <wp:docPr id="36" name="图片 36"/>
-            <wp:cNvGraphicFramePr>
-              <a:graphicFrameLocks xmlns:a="http://schemas.openxmlformats.org/drawingml/2006/main" noChangeAspect="1"/>
-            </wp:cNvGraphicFramePr>
-            <a:graphic xmlns:a="http://schemas.openxmlformats.org/drawingml/2006/main">
-              <a:graphicData uri="http://schemas.openxmlformats.org/drawingml/2006/picture">
-                <pic:pic xmlns:pic="http://schemas.openxmlformats.org/drawingml/2006/picture">
-                  <pic:nvPicPr>
-                    <pic:cNvPr id="36" name="图片 36"/>
-                    <pic:cNvPicPr>
-                      <a:picLocks noChangeAspect="1"/>
-                    </pic:cNvPicPr>
-                  </pic:nvPicPr>
-                  <pic:blipFill>
-                    <a:blip r:embed="rId46"/>
-                    <a:stretch>
-                      <a:fillRect/>
-                    </a:stretch>
-                  </pic:blipFill>
-                  <pic:spPr>
-                    <a:xfrm>
-                      <a:off x="0" y="0"/>
-                      <a:ext cx="3579495" cy="3199130"/>
-                    </a:xfrm>
-                    <a:prstGeom prst="rect">
-                      <a:avLst/>
-                    </a:prstGeom>
-                    <a:noFill/>
-                    <a:ln w="9525">
-                      <a:noFill/>
-                      <a:miter/>
-                    </a:ln>
-                  </pic:spPr>
-                </pic:pic>
-              </a:graphicData>
-            </a:graphic>
-          </wp:inline>
-        </w:drawing>
-      </w:r>
-    </w:p>
-    <w:p>
-      <w:pPr>
-        <w:pStyle w:val="23"/>
-        <w:rPr>
-          <w:lang w:eastAsia="zh-CN"/>
-        </w:rPr>
-      </w:pPr>
-      <w:r>
-        <w:t>图4-2 数码管电路</w:t>
+        <w:t>外设控制器实现了对开发板上的7段数码管的控制，对IO段中部分地址的写操作将被重定向到对数码管的操作。数码管共有6个，每个数码管有8个LED，正好可以使用一个字节来保存一个数码管成状态。</w:t>
       </w:r>
     </w:p>
     <w:p>
@@ -14081,7 +13691,7 @@
         <w:rPr>
           <w:lang w:eastAsia="zh-CN"/>
         </w:rPr>
-        <w:t>将整个系统下载到开发板，并将串口与计算机连接，然后启动上位机程序。可以看到，终端上依次打印的信息如图4-3所示。</w:t>
+        <w:t>将整个系统下载到开发板，并将串口与计算机连接，然后启动上位机程序。可以看到，终端上依次打印的信息如图4-1所示。</w:t>
       </w:r>
     </w:p>
     <w:p>
@@ -14107,7 +13717,7 @@
                     </pic:cNvPicPr>
                   </pic:nvPicPr>
                   <pic:blipFill>
-                    <a:blip r:embed="rId47"/>
+                    <a:blip r:embed="rId42"/>
                     <a:stretch>
                       <a:fillRect/>
                     </a:stretch>
@@ -14141,7 +13751,7 @@
         </w:rPr>
       </w:pPr>
       <w:r>
-        <w:t>图4-3 终端输出</w:t>
+        <w:t>图4-1 终端输出</w:t>
       </w:r>
     </w:p>
     <w:p>
@@ -14231,8 +13841,8 @@
       </w:r>
       <w:bookmarkEnd w:id="42"/>
       <w:bookmarkStart w:id="84" w:name="_Toc466640340"/>
-      <w:bookmarkStart w:id="85" w:name="_Toc466640606"/>
-      <w:bookmarkStart w:id="86" w:name="_Toc466640272"/>
+      <w:bookmarkStart w:id="85" w:name="_Toc466640272"/>
+      <w:bookmarkStart w:id="86" w:name="_Toc466640606"/>
     </w:p>
     <w:p>
       <w:pPr>
@@ -14282,11 +13892,11 @@
       <w:pPr>
         <w:pStyle w:val="21"/>
       </w:pPr>
-      <w:bookmarkStart w:id="88" w:name="_Toc466640341"/>
-      <w:bookmarkStart w:id="89" w:name="_Toc466640607"/>
-      <w:bookmarkStart w:id="90" w:name="_Toc350262106"/>
-      <w:bookmarkStart w:id="91" w:name="_Toc466640273"/>
-      <w:bookmarkStart w:id="92" w:name="_Toc779208208"/>
+      <w:bookmarkStart w:id="88" w:name="_Toc350262106"/>
+      <w:bookmarkStart w:id="89" w:name="_Toc466640273"/>
+      <w:bookmarkStart w:id="90" w:name="_Toc779208208"/>
+      <w:bookmarkStart w:id="91" w:name="_Toc466640341"/>
+      <w:bookmarkStart w:id="92" w:name="_Toc466640607"/>
       <w:r>
         <w:t>5.1</w:t>
       </w:r>
@@ -14436,10 +14046,10 @@
           <w:lang w:val="zh-CN"/>
         </w:rPr>
       </w:pPr>
-      <w:bookmarkStart w:id="93" w:name="_Toc466640608"/>
-      <w:bookmarkStart w:id="94" w:name="_Toc466640342"/>
-      <w:bookmarkStart w:id="95" w:name="_Toc466640274"/>
-      <w:bookmarkStart w:id="96" w:name="_Toc350262107"/>
+      <w:bookmarkStart w:id="93" w:name="_Toc350262107"/>
+      <w:bookmarkStart w:id="94" w:name="_Toc466640274"/>
+      <w:bookmarkStart w:id="95" w:name="_Toc466640608"/>
+      <w:bookmarkStart w:id="96" w:name="_Toc466640342"/>
       <w:bookmarkStart w:id="97" w:name="_Toc556406178"/>
       <w:r>
         <w:t xml:space="preserve">5.2 </w:t>
@@ -14504,10 +14114,10 @@
       <w:pPr>
         <w:pStyle w:val="15"/>
       </w:pPr>
-      <w:bookmarkStart w:id="98" w:name="_Toc466640343"/>
-      <w:bookmarkStart w:id="99" w:name="_Toc466640275"/>
-      <w:bookmarkStart w:id="100" w:name="_Toc466640609"/>
-      <w:bookmarkStart w:id="101" w:name="_Toc1541449365"/>
+      <w:bookmarkStart w:id="98" w:name="_Toc1541449365"/>
+      <w:bookmarkStart w:id="99" w:name="_Toc466640609"/>
+      <w:bookmarkStart w:id="100" w:name="_Toc466640275"/>
+      <w:bookmarkStart w:id="101" w:name="_Toc466640343"/>
       <w:r>
         <w:rPr>
           <w:rFonts w:hint="eastAsia"/>
@@ -14556,9 +14166,9 @@
         </w:rPr>
         <w:t>感谢邓建老师对我课题的指导和在工作之余抽出时间答疑，以及在论文撰写上给我提供的建议。</w:t>
       </w:r>
-      <w:bookmarkStart w:id="102" w:name="_Toc466640276"/>
-      <w:bookmarkStart w:id="103" w:name="_Toc466640610"/>
-      <w:bookmarkStart w:id="104" w:name="_Toc466640344"/>
+      <w:bookmarkStart w:id="102" w:name="_Toc466640610"/>
+      <w:bookmarkStart w:id="103" w:name="_Toc466640344"/>
+      <w:bookmarkStart w:id="104" w:name="_Toc466640276"/>
     </w:p>
     <w:p>
       <w:pPr>
@@ -15108,7 +14718,7 @@
                     </pic:cNvPicPr>
                   </pic:nvPicPr>
                   <pic:blipFill>
-                    <a:blip r:embed="rId48"/>
+                    <a:blip r:embed="rId43"/>
                     <a:stretch>
                       <a:fillRect/>
                     </a:stretch>
@@ -15133,14 +14743,15 @@
           </wp:inline>
         </w:drawing>
       </w:r>
-      <w:bookmarkStart w:id="110" w:name="_Toc466640612"/>
-      <w:bookmarkStart w:id="111" w:name="_Toc466640278"/>
-      <w:bookmarkStart w:id="112" w:name="_Toc466640346"/>
+      <w:bookmarkStart w:id="110" w:name="_Toc466640278"/>
+      <w:bookmarkStart w:id="111" w:name="_Toc466640346"/>
+      <w:bookmarkStart w:id="112" w:name="_Toc466640612"/>
     </w:p>
     <w:p>
       <w:pPr>
         <w:pStyle w:val="15"/>
         <w:sectPr>
+          <w:headerReference r:id="rId24" w:type="default"/>
           <w:pgSz w:w="11906" w:h="16838"/>
           <w:pgMar w:top="1701" w:right="1701" w:bottom="1701" w:left="1701" w:header="1134" w:footer="1134" w:gutter="0"/>
           <w:cols w:space="425" w:num="1"/>
@@ -15324,7 +14935,7 @@
           <w:rFonts w:hint="default"/>
         </w:rPr>
         <w:sectPr>
-          <w:headerReference r:id="rId24" w:type="default"/>
+          <w:headerReference r:id="rId25" w:type="default"/>
           <w:pgSz w:w="11906" w:h="16838"/>
           <w:pgMar w:top="1440" w:right="1800" w:bottom="1440" w:left="1800" w:header="851" w:footer="992" w:gutter="0"/>
           <w:cols w:space="425" w:num="1"/>
@@ -15347,7 +14958,7 @@
       </w:pPr>
     </w:p>
     <w:sectPr>
-      <w:headerReference r:id="rId25" w:type="default"/>
+      <w:headerReference r:id="rId26" w:type="default"/>
       <w:pgSz w:w="11906" w:h="16838"/>
       <w:pgMar w:top="1440" w:right="1800" w:bottom="1440" w:left="1800" w:header="851" w:footer="992" w:gutter="0"/>
       <w:cols w:space="425" w:num="1"/>
@@ -16588,13 +16199,36 @@
         <w:sz w:val="24"/>
         <w:szCs w:val="21"/>
       </w:rPr>
-      <w:t>参考文献</w:t>
+      <w:t>外文资料原文</w:t>
     </w:r>
   </w:p>
 </w:hdr>
 </file>
 
 <file path=word/header17.xml><?xml version="1.0" encoding="utf-8"?>
+<w:hdr xmlns:wpc="http://schemas.microsoft.com/office/word/2010/wordprocessingCanvas" xmlns:mc="http://schemas.openxmlformats.org/markup-compatibility/2006" xmlns:o="urn:schemas-microsoft-com:office:office" xmlns:r="http://schemas.openxmlformats.org/officeDocument/2006/relationships" xmlns:m="http://schemas.openxmlformats.org/officeDocument/2006/math" xmlns:v="urn:schemas-microsoft-com:vml" xmlns:wp14="http://schemas.microsoft.com/office/word/2010/wordprocessingDrawing" xmlns:wp="http://schemas.openxmlformats.org/drawingml/2006/wordprocessingDrawing" xmlns:w10="urn:schemas-microsoft-com:office:word" xmlns:w="http://schemas.openxmlformats.org/wordprocessingml/2006/main" xmlns:w14="http://schemas.microsoft.com/office/word/2010/wordml" xmlns:w15="http://schemas.microsoft.com/office/word/2012/wordml" xmlns:wpg="http://schemas.microsoft.com/office/word/2010/wordprocessingGroup" xmlns:wpi="http://schemas.microsoft.com/office/word/2010/wordprocessingInk" xmlns:wne="http://schemas.microsoft.com/office/word/2006/wordml" xmlns:wps="http://schemas.microsoft.com/office/word/2010/wordprocessingShape" xmlns:wpsCustomData="http://www.wps.cn/officeDocument/2013/wpsCustomData" mc:Ignorable="w14 w15 wp14">
+  <w:p>
+    <w:pPr>
+      <w:pStyle w:val="5"/>
+      <w:rPr>
+        <w:caps/>
+        <w:sz w:val="24"/>
+        <w:szCs w:val="21"/>
+      </w:rPr>
+    </w:pPr>
+    <w:r>
+      <w:rPr>
+        <w:caps/>
+        <w:sz w:val="24"/>
+        <w:szCs w:val="21"/>
+      </w:rPr>
+      <w:t>外文资料译文</w:t>
+    </w:r>
+  </w:p>
+</w:hdr>
+</file>
+
+<file path=word/header18.xml><?xml version="1.0" encoding="utf-8"?>
 <w:hdr xmlns:wpc="http://schemas.microsoft.com/office/word/2010/wordprocessingCanvas" xmlns:mc="http://schemas.openxmlformats.org/markup-compatibility/2006" xmlns:o="urn:schemas-microsoft-com:office:office" xmlns:r="http://schemas.openxmlformats.org/officeDocument/2006/relationships" xmlns:m="http://schemas.openxmlformats.org/officeDocument/2006/math" xmlns:v="urn:schemas-microsoft-com:vml" xmlns:wp14="http://schemas.microsoft.com/office/word/2010/wordprocessingDrawing" xmlns:wp="http://schemas.openxmlformats.org/drawingml/2006/wordprocessingDrawing" xmlns:w10="urn:schemas-microsoft-com:office:word" xmlns:w="http://schemas.openxmlformats.org/wordprocessingml/2006/main" xmlns:w14="http://schemas.microsoft.com/office/word/2010/wordml" xmlns:w15="http://schemas.microsoft.com/office/word/2012/wordml" xmlns:wpg="http://schemas.microsoft.com/office/word/2010/wordprocessingGroup" xmlns:wpi="http://schemas.microsoft.com/office/word/2010/wordprocessingInk" xmlns:wne="http://schemas.microsoft.com/office/word/2006/wordml" xmlns:wps="http://schemas.microsoft.com/office/word/2010/wordprocessingShape" xmlns:wpsCustomData="http://www.wps.cn/officeDocument/2013/wpsCustomData" mc:Ignorable="w14 w15 wp14">
   <w:p>
     <w:pPr>
@@ -16724,8 +16358,6 @@
       </w:rPr>
       <w:t>目录</w:t>
     </w:r>
-    <w:bookmarkStart w:id="114" w:name="_GoBack"/>
-    <w:bookmarkEnd w:id="114"/>
   </w:p>
 </w:hdr>
 </file>
@@ -16801,6 +16433,124 @@
 
 <file path=word/numbering.xml><?xml version="1.0" encoding="utf-8"?>
 <w:numbering xmlns:wpc="http://schemas.microsoft.com/office/word/2010/wordprocessingCanvas" xmlns:mc="http://schemas.openxmlformats.org/markup-compatibility/2006" xmlns:o="urn:schemas-microsoft-com:office:office" xmlns:r="http://schemas.openxmlformats.org/officeDocument/2006/relationships" xmlns:m="http://schemas.openxmlformats.org/officeDocument/2006/math" xmlns:v="urn:schemas-microsoft-com:vml" xmlns:wp14="http://schemas.microsoft.com/office/word/2010/wordprocessingDrawing" xmlns:wp="http://schemas.openxmlformats.org/drawingml/2006/wordprocessingDrawing" xmlns:w10="urn:schemas-microsoft-com:office:word" xmlns:w="http://schemas.openxmlformats.org/wordprocessingml/2006/main" xmlns:w14="http://schemas.microsoft.com/office/word/2010/wordml" xmlns:wpg="http://schemas.microsoft.com/office/word/2010/wordprocessingGroup" xmlns:wpi="http://schemas.microsoft.com/office/word/2010/wordprocessingInk" xmlns:wne="http://schemas.microsoft.com/office/word/2006/wordml" xmlns:wps="http://schemas.microsoft.com/office/word/2010/wordprocessingShape" mc:Ignorable="w14 wp14">
+  <w:abstractNum w:abstractNumId="1955166843">
+    <w:nsid w:val="74897A7B"/>
+    <w:multiLevelType w:val="multilevel"/>
+    <w:tmpl w:val="74897A7B"/>
+    <w:lvl w:ilvl="0" w:tentative="1">
+      <w:start w:val="1"/>
+      <w:numFmt w:val="decimal"/>
+      <w:pStyle w:val="31"/>
+      <w:lvlText w:val="[%1]"/>
+      <w:lvlJc w:val="left"/>
+      <w:pPr>
+        <w:tabs>
+          <w:tab w:val="left" w:pos="397"/>
+        </w:tabs>
+        <w:ind w:left="420" w:hanging="420"/>
+      </w:pPr>
+      <w:rPr>
+        <w:rFonts w:hint="eastAsia"/>
+        <w:color w:val="auto"/>
+      </w:rPr>
+    </w:lvl>
+    <w:lvl w:ilvl="1" w:tentative="1">
+      <w:start w:val="1"/>
+      <w:numFmt w:val="lowerLetter"/>
+      <w:lvlText w:val="%2)"/>
+      <w:lvlJc w:val="left"/>
+      <w:pPr>
+        <w:tabs>
+          <w:tab w:val="left" w:pos="840"/>
+        </w:tabs>
+        <w:ind w:left="840" w:hanging="420"/>
+      </w:pPr>
+    </w:lvl>
+    <w:lvl w:ilvl="2" w:tentative="1">
+      <w:start w:val="1"/>
+      <w:numFmt w:val="lowerRoman"/>
+      <w:lvlText w:val="%3."/>
+      <w:lvlJc w:val="right"/>
+      <w:pPr>
+        <w:tabs>
+          <w:tab w:val="left" w:pos="1260"/>
+        </w:tabs>
+        <w:ind w:left="1260" w:hanging="420"/>
+      </w:pPr>
+    </w:lvl>
+    <w:lvl w:ilvl="3" w:tentative="1">
+      <w:start w:val="1"/>
+      <w:numFmt w:val="decimal"/>
+      <w:lvlText w:val="%4."/>
+      <w:lvlJc w:val="left"/>
+      <w:pPr>
+        <w:tabs>
+          <w:tab w:val="left" w:pos="1680"/>
+        </w:tabs>
+        <w:ind w:left="1680" w:hanging="420"/>
+      </w:pPr>
+    </w:lvl>
+    <w:lvl w:ilvl="4" w:tentative="1">
+      <w:start w:val="1"/>
+      <w:numFmt w:val="lowerLetter"/>
+      <w:lvlText w:val="%5)"/>
+      <w:lvlJc w:val="left"/>
+      <w:pPr>
+        <w:tabs>
+          <w:tab w:val="left" w:pos="2100"/>
+        </w:tabs>
+        <w:ind w:left="2100" w:hanging="420"/>
+      </w:pPr>
+    </w:lvl>
+    <w:lvl w:ilvl="5" w:tentative="1">
+      <w:start w:val="1"/>
+      <w:numFmt w:val="lowerRoman"/>
+      <w:lvlText w:val="%6."/>
+      <w:lvlJc w:val="right"/>
+      <w:pPr>
+        <w:tabs>
+          <w:tab w:val="left" w:pos="2520"/>
+        </w:tabs>
+        <w:ind w:left="2520" w:hanging="420"/>
+      </w:pPr>
+    </w:lvl>
+    <w:lvl w:ilvl="6" w:tentative="1">
+      <w:start w:val="1"/>
+      <w:numFmt w:val="decimal"/>
+      <w:lvlText w:val="%7."/>
+      <w:lvlJc w:val="left"/>
+      <w:pPr>
+        <w:tabs>
+          <w:tab w:val="left" w:pos="2940"/>
+        </w:tabs>
+        <w:ind w:left="2940" w:hanging="420"/>
+      </w:pPr>
+    </w:lvl>
+    <w:lvl w:ilvl="7" w:tentative="1">
+      <w:start w:val="1"/>
+      <w:numFmt w:val="lowerLetter"/>
+      <w:lvlText w:val="%8)"/>
+      <w:lvlJc w:val="left"/>
+      <w:pPr>
+        <w:tabs>
+          <w:tab w:val="left" w:pos="3360"/>
+        </w:tabs>
+        <w:ind w:left="3360" w:hanging="420"/>
+      </w:pPr>
+    </w:lvl>
+    <w:lvl w:ilvl="8" w:tentative="1">
+      <w:start w:val="1"/>
+      <w:numFmt w:val="lowerRoman"/>
+      <w:lvlText w:val="%9."/>
+      <w:lvlJc w:val="right"/>
+      <w:pPr>
+        <w:tabs>
+          <w:tab w:val="left" w:pos="3780"/>
+        </w:tabs>
+        <w:ind w:left="3780" w:hanging="420"/>
+      </w:pPr>
+    </w:lvl>
+  </w:abstractNum>
   <w:abstractNum w:abstractNumId="1526434824">
     <w:nsid w:val="5AFB8C08"/>
     <w:multiLevelType w:val="singleLevel"/>
@@ -16811,124 +16561,6 @@
       <w:suff w:val="nothing"/>
       <w:lvlText w:val="（%1）"/>
       <w:lvlJc w:val="left"/>
-    </w:lvl>
-  </w:abstractNum>
-  <w:abstractNum w:abstractNumId="1955166843">
-    <w:nsid w:val="74897A7B"/>
-    <w:multiLevelType w:val="multilevel"/>
-    <w:tmpl w:val="74897A7B"/>
-    <w:lvl w:ilvl="0" w:tentative="1">
-      <w:start w:val="1"/>
-      <w:numFmt w:val="decimal"/>
-      <w:pStyle w:val="31"/>
-      <w:lvlText w:val="[%1]"/>
-      <w:lvlJc w:val="left"/>
-      <w:pPr>
-        <w:tabs>
-          <w:tab w:val="left" w:pos="397"/>
-        </w:tabs>
-        <w:ind w:left="420" w:hanging="420"/>
-      </w:pPr>
-      <w:rPr>
-        <w:rFonts w:hint="eastAsia"/>
-        <w:color w:val="auto"/>
-      </w:rPr>
-    </w:lvl>
-    <w:lvl w:ilvl="1" w:tentative="1">
-      <w:start w:val="1"/>
-      <w:numFmt w:val="lowerLetter"/>
-      <w:lvlText w:val="%2)"/>
-      <w:lvlJc w:val="left"/>
-      <w:pPr>
-        <w:tabs>
-          <w:tab w:val="left" w:pos="840"/>
-        </w:tabs>
-        <w:ind w:left="840" w:hanging="420"/>
-      </w:pPr>
-    </w:lvl>
-    <w:lvl w:ilvl="2" w:tentative="1">
-      <w:start w:val="1"/>
-      <w:numFmt w:val="lowerRoman"/>
-      <w:lvlText w:val="%3."/>
-      <w:lvlJc w:val="right"/>
-      <w:pPr>
-        <w:tabs>
-          <w:tab w:val="left" w:pos="1260"/>
-        </w:tabs>
-        <w:ind w:left="1260" w:hanging="420"/>
-      </w:pPr>
-    </w:lvl>
-    <w:lvl w:ilvl="3" w:tentative="1">
-      <w:start w:val="1"/>
-      <w:numFmt w:val="decimal"/>
-      <w:lvlText w:val="%4."/>
-      <w:lvlJc w:val="left"/>
-      <w:pPr>
-        <w:tabs>
-          <w:tab w:val="left" w:pos="1680"/>
-        </w:tabs>
-        <w:ind w:left="1680" w:hanging="420"/>
-      </w:pPr>
-    </w:lvl>
-    <w:lvl w:ilvl="4" w:tentative="1">
-      <w:start w:val="1"/>
-      <w:numFmt w:val="lowerLetter"/>
-      <w:lvlText w:val="%5)"/>
-      <w:lvlJc w:val="left"/>
-      <w:pPr>
-        <w:tabs>
-          <w:tab w:val="left" w:pos="2100"/>
-        </w:tabs>
-        <w:ind w:left="2100" w:hanging="420"/>
-      </w:pPr>
-    </w:lvl>
-    <w:lvl w:ilvl="5" w:tentative="1">
-      <w:start w:val="1"/>
-      <w:numFmt w:val="lowerRoman"/>
-      <w:lvlText w:val="%6."/>
-      <w:lvlJc w:val="right"/>
-      <w:pPr>
-        <w:tabs>
-          <w:tab w:val="left" w:pos="2520"/>
-        </w:tabs>
-        <w:ind w:left="2520" w:hanging="420"/>
-      </w:pPr>
-    </w:lvl>
-    <w:lvl w:ilvl="6" w:tentative="1">
-      <w:start w:val="1"/>
-      <w:numFmt w:val="decimal"/>
-      <w:lvlText w:val="%7."/>
-      <w:lvlJc w:val="left"/>
-      <w:pPr>
-        <w:tabs>
-          <w:tab w:val="left" w:pos="2940"/>
-        </w:tabs>
-        <w:ind w:left="2940" w:hanging="420"/>
-      </w:pPr>
-    </w:lvl>
-    <w:lvl w:ilvl="7" w:tentative="1">
-      <w:start w:val="1"/>
-      <w:numFmt w:val="lowerLetter"/>
-      <w:lvlText w:val="%8)"/>
-      <w:lvlJc w:val="left"/>
-      <w:pPr>
-        <w:tabs>
-          <w:tab w:val="left" w:pos="3360"/>
-        </w:tabs>
-        <w:ind w:left="3360" w:hanging="420"/>
-      </w:pPr>
-    </w:lvl>
-    <w:lvl w:ilvl="8" w:tentative="1">
-      <w:start w:val="1"/>
-      <w:numFmt w:val="lowerRoman"/>
-      <w:lvlText w:val="%9."/>
-      <w:lvlJc w:val="right"/>
-      <w:pPr>
-        <w:tabs>
-          <w:tab w:val="left" w:pos="3780"/>
-        </w:tabs>
-        <w:ind w:left="3780" w:hanging="420"/>
-      </w:pPr>
     </w:lvl>
   </w:abstractNum>
   <w:num w:numId="1">
@@ -17504,6 +17136,7 @@
     <w:next w:val="16"/>
     <w:uiPriority w:val="0"/>
     <w:pPr>
+      <w:spacing w:before="120" w:after="240"/>
       <w:jc w:val="center"/>
     </w:pPr>
     <w:rPr>
@@ -17558,6 +17191,7 @@
     <w:next w:val="28"/>
     <w:uiPriority w:val="0"/>
     <w:pPr>
+      <w:spacing w:before="240" w:after="120"/>
       <w:ind w:firstLine="0" w:firstLineChars="0"/>
       <w:jc w:val="center"/>
     </w:pPr>
@@ -17578,6 +17212,7 @@
     <w:name w:val="论文正文续"/>
     <w:basedOn w:val="16"/>
     <w:next w:val="16"/>
+    <w:qFormat/>
     <w:uiPriority w:val="0"/>
     <w:pPr>
       <w:ind w:firstLine="0" w:firstLineChars="0"/>
@@ -17616,6 +17251,7 @@
   <w:style w:type="character" w:customStyle="1" w:styleId="32">
     <w:name w:val="参考文献 Char"/>
     <w:link w:val="31"/>
+    <w:qFormat/>
     <w:uiPriority w:val="0"/>
     <w:rPr>
       <w:rFonts w:ascii="Times New Roman" w:hAnsi="Times New Roman" w:eastAsia="宋体" w:cs="Times New Roman"/>

</xml_diff>